<commit_message>
updated security section of agenda
</commit_message>
<xml_diff>
--- a/Azure Adoption Guide.docx
+++ b/Azure Adoption Guide.docx
@@ -608,11 +608,7 @@
               </mc:Choice>
               <mc:Fallback>
                 <w:pict>
-                  <v:shapetype w14:anchorId="6412CF7C" id="_x0000_t202" coordsize="21600,21600" o:spt="202" path="m,l,21600r21600,l21600,xe">
-                    <v:stroke joinstyle="miter"/>
-                    <v:path gradientshapeok="t" o:connecttype="rect"/>
-                  </v:shapetype>
-                  <v:shape id="Text Box 153" o:spid="_x0000_s1027" type="#_x0000_t202" style="position:absolute;margin-left:0;margin-top:0;width:8in;height:79.5pt;z-index:251658242;visibility:visible;mso-wrap-style:square;mso-width-percent:941;mso-height-percent:100;mso-top-percent:700;mso-wrap-distance-left:9pt;mso-wrap-distance-top:0;mso-wrap-distance-right:9pt;mso-wrap-distance-bottom:0;mso-position-horizontal:center;mso-position-horizontal-relative:page;mso-position-vertical-relative:page;mso-width-percent:941;mso-height-percent:100;mso-top-percent:700;mso-width-relative:page;mso-height-relative:page;v-text-anchor:top" o:gfxdata="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" filled="f" stroked="f" strokeweight=".5pt">
+                  <v:shape w14:anchorId="6412CF7C" id="Text Box 153" o:spid="_x0000_s1027" type="#_x0000_t202" style="position:absolute;margin-left:0;margin-top:0;width:8in;height:79.5pt;z-index:251658242;visibility:visible;mso-wrap-style:square;mso-width-percent:941;mso-height-percent:100;mso-top-percent:700;mso-wrap-distance-left:9pt;mso-wrap-distance-top:0;mso-wrap-distance-right:9pt;mso-wrap-distance-bottom:0;mso-position-horizontal:center;mso-position-horizontal-relative:page;mso-position-vertical-relative:page;mso-width-percent:941;mso-height-percent:100;mso-top-percent:700;mso-width-relative:page;mso-height-relative:page;v-text-anchor:top" o:gfxdata="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" filled="f" stroked="f" strokeweight=".5pt">
                     <v:textbox style="mso-fit-shape-to-text:t" inset="126pt,0,54pt,0">
                       <w:txbxContent>
                         <w:p>
@@ -2924,7 +2920,27 @@
           <w:sz w:val="22"/>
           <w:szCs w:val="22"/>
         </w:rPr>
-        <w:t>Deploy With Microsoft Fast Track</w:t>
+        <w:t xml:space="preserve">Deploy </w:t>
+      </w:r>
+      <w:proofErr w:type="gramStart"/>
+      <w:r>
+        <w:rPr>
+          <w:rFonts w:ascii="Calibri" w:hAnsi="Calibri" w:cs="Calibri"/>
+          <w:b/>
+          <w:sz w:val="22"/>
+          <w:szCs w:val="22"/>
+        </w:rPr>
+        <w:t>With</w:t>
+      </w:r>
+      <w:proofErr w:type="gramEnd"/>
+      <w:r>
+        <w:rPr>
+          <w:rFonts w:ascii="Calibri" w:hAnsi="Calibri" w:cs="Calibri"/>
+          <w:b/>
+          <w:sz w:val="22"/>
+          <w:szCs w:val="22"/>
+        </w:rPr>
+        <w:t xml:space="preserve"> Microsoft Fast Track</w:t>
       </w:r>
       <w:r>
         <w:rPr>
@@ -3563,44 +3579,9 @@
         </w:numPr>
         <w:spacing w:line="240" w:lineRule="auto"/>
       </w:pPr>
+      <w:bookmarkStart w:id="0" w:name="_GoBack"/>
       <w:r>
-        <w:t>Data Protection</w:t>
-      </w:r>
-    </w:p>
-    <w:p>
-      <w:pPr>
-        <w:numPr>
-          <w:ilvl w:val="2"/>
-          <w:numId w:val="3"/>
-        </w:numPr>
-        <w:spacing w:line="240" w:lineRule="auto"/>
-      </w:pPr>
-      <w:r>
-        <w:t>Encryption</w:t>
-      </w:r>
-    </w:p>
-    <w:p>
-      <w:pPr>
-        <w:numPr>
-          <w:ilvl w:val="2"/>
-          <w:numId w:val="3"/>
-        </w:numPr>
-        <w:spacing w:line="240" w:lineRule="auto"/>
-      </w:pPr>
-      <w:r>
-        <w:t>Masking</w:t>
-      </w:r>
-    </w:p>
-    <w:p>
-      <w:pPr>
-        <w:numPr>
-          <w:ilvl w:val="2"/>
-          <w:numId w:val="3"/>
-        </w:numPr>
-        <w:spacing w:line="240" w:lineRule="auto"/>
-      </w:pPr>
-      <w:r>
-        <w:t>Classification</w:t>
+        <w:t>Azure Security Center</w:t>
       </w:r>
     </w:p>
     <w:p>
@@ -3612,9 +3593,51 @@
         <w:spacing w:line="240" w:lineRule="auto"/>
       </w:pPr>
       <w:r>
-        <w:t>Compliance standards and blueprints</w:t>
+        <w:t xml:space="preserve">Logging </w:t>
       </w:r>
     </w:p>
+    <w:p>
+      <w:pPr>
+        <w:numPr>
+          <w:ilvl w:val="1"/>
+          <w:numId w:val="3"/>
+        </w:numPr>
+        <w:spacing w:line="240" w:lineRule="auto"/>
+      </w:pPr>
+      <w:r>
+        <w:t>Auditing</w:t>
+      </w:r>
+    </w:p>
+    <w:p>
+      <w:pPr>
+        <w:numPr>
+          <w:ilvl w:val="1"/>
+          <w:numId w:val="3"/>
+        </w:numPr>
+        <w:spacing w:line="240" w:lineRule="auto"/>
+      </w:pPr>
+      <w:r>
+        <w:t xml:space="preserve">Azure Policy and </w:t>
+      </w:r>
+      <w:proofErr w:type="spellStart"/>
+      <w:r>
+        <w:t>BLueprints</w:t>
+      </w:r>
+      <w:proofErr w:type="spellEnd"/>
+    </w:p>
+    <w:p>
+      <w:pPr>
+        <w:numPr>
+          <w:ilvl w:val="1"/>
+          <w:numId w:val="3"/>
+        </w:numPr>
+        <w:spacing w:line="240" w:lineRule="auto"/>
+      </w:pPr>
+      <w:r>
+        <w:t>Management Groups</w:t>
+      </w:r>
+    </w:p>
+    <w:bookmarkEnd w:id="0"/>
     <w:p>
       <w:pPr>
         <w:numPr>
@@ -3623,16 +3646,31 @@
         </w:numPr>
         <w:spacing w:line="240" w:lineRule="auto"/>
       </w:pPr>
-      <w:hyperlink r:id="rId40" w:history="1">
-        <w:r>
-          <w:rPr>
-            <w:rStyle w:val="Hyperlink"/>
-            <w:b/>
-            <w:bCs/>
-          </w:rPr>
-          <w:t>Networking/Connectivity</w:t>
-        </w:r>
-      </w:hyperlink>
+      <w:r>
+        <w:fldChar w:fldCharType="begin"/>
+      </w:r>
+      <w:r>
+        <w:instrText xml:space="preserve"> HYPERLINK "https://coreenablement.azurewebsites.net/articles/networking.html" </w:instrText>
+      </w:r>
+      <w:r>
+        <w:fldChar w:fldCharType="separate"/>
+      </w:r>
+      <w:r>
+        <w:rPr>
+          <w:rStyle w:val="Hyperlink"/>
+          <w:b/>
+          <w:bCs/>
+        </w:rPr>
+        <w:t>Networking/Connectivity</w:t>
+      </w:r>
+      <w:r>
+        <w:rPr>
+          <w:rStyle w:val="Hyperlink"/>
+          <w:b/>
+          <w:bCs/>
+        </w:rPr>
+        <w:fldChar w:fldCharType="end"/>
+      </w:r>
     </w:p>
     <w:p>
       <w:pPr>
@@ -3667,7 +3705,15 @@
         <w:spacing w:line="240" w:lineRule="auto"/>
       </w:pPr>
       <w:r>
-        <w:t>DMZ Design (optional, if public facing will likely need conversation)</w:t>
+        <w:t>DMZ Design (</w:t>
+      </w:r>
+      <w:proofErr w:type="gramStart"/>
+      <w:r>
+        <w:t>optional, if</w:t>
+      </w:r>
+      <w:proofErr w:type="gramEnd"/>
+      <w:r>
+        <w:t xml:space="preserve"> public facing will likely need conversation)</w:t>
       </w:r>
     </w:p>
     <w:p>
@@ -3702,7 +3748,7 @@
         </w:numPr>
         <w:spacing w:line="240" w:lineRule="auto"/>
       </w:pPr>
-      <w:hyperlink r:id="rId41" w:history="1">
+      <w:hyperlink r:id="rId40" w:history="1">
         <w:r>
           <w:rPr>
             <w:rStyle w:val="Hyperlink"/>
@@ -4315,7 +4361,7 @@
       </w:pPr>
     </w:pPrDefault>
   </w:docDefaults>
-  <w:latentStyles w:defLockedState="0" w:defUIPriority="99" w:defSemiHidden="0" w:defUnhideWhenUsed="0" w:defQFormat="0" w:count="375">
+  <w:latentStyles w:defLockedState="0" w:defUIPriority="99" w:defSemiHidden="0" w:defUnhideWhenUsed="0" w:defQFormat="0" w:count="376">
     <w:lsdException w:name="Normal" w:uiPriority="0" w:qFormat="1"/>
     <w:lsdException w:name="heading 1" w:uiPriority="9" w:qFormat="1"/>
     <w:lsdException w:name="heading 2" w:semiHidden="1" w:uiPriority="9" w:unhideWhenUsed="1" w:qFormat="1"/>
@@ -4421,7 +4467,6 @@
     <w:lsdException w:name="HTML Sample" w:semiHidden="1" w:unhideWhenUsed="1"/>
     <w:lsdException w:name="HTML Typewriter" w:semiHidden="1" w:unhideWhenUsed="1"/>
     <w:lsdException w:name="HTML Variable" w:semiHidden="1" w:unhideWhenUsed="1"/>
-    <w:lsdException w:name="Normal Table" w:semiHidden="1" w:unhideWhenUsed="1"/>
     <w:lsdException w:name="annotation subject" w:semiHidden="1" w:unhideWhenUsed="1"/>
     <w:lsdException w:name="No List" w:semiHidden="1" w:unhideWhenUsed="1"/>
     <w:lsdException w:name="Outline List 1" w:semiHidden="1" w:unhideWhenUsed="1"/>
@@ -4468,10 +4513,8 @@
     <w:lsdException w:name="Table Subtle 2" w:semiHidden="1" w:unhideWhenUsed="1"/>
     <w:lsdException w:name="Table Web 1" w:semiHidden="1" w:unhideWhenUsed="1"/>
     <w:lsdException w:name="Table Web 2" w:semiHidden="1" w:unhideWhenUsed="1"/>
-    <w:lsdException w:name="Table Web 3" w:semiHidden="1" w:unhideWhenUsed="1"/>
     <w:lsdException w:name="Balloon Text" w:semiHidden="1" w:unhideWhenUsed="1"/>
     <w:lsdException w:name="Table Grid" w:uiPriority="39"/>
-    <w:lsdException w:name="Table Theme" w:semiHidden="1" w:unhideWhenUsed="1"/>
     <w:lsdException w:name="Placeholder Text" w:semiHidden="1"/>
     <w:lsdException w:name="No Spacing" w:uiPriority="1" w:qFormat="1"/>
     <w:lsdException w:name="Light Shading" w:uiPriority="60"/>
@@ -4691,6 +4734,7 @@
     <w:lsdException w:name="Smart Hyperlink" w:semiHidden="1" w:unhideWhenUsed="1"/>
     <w:lsdException w:name="Hashtag" w:semiHidden="1" w:unhideWhenUsed="1"/>
     <w:lsdException w:name="Unresolved Mention" w:semiHidden="1" w:unhideWhenUsed="1"/>
+    <w:lsdException w:name="Smart Link" w:semiHidden="1" w:unhideWhenUsed="1"/>
   </w:latentStyles>
   <w:style w:type="paragraph" w:default="1" w:styleId="Normal">
     <w:name w:val="Normal"/>
@@ -11941,18 +11985,18 @@
 </file>
 
 <file path=customXml/item2.xml><?xml version="1.0" encoding="utf-8"?>
-<p:properties xmlns:p="http://schemas.microsoft.com/office/2006/metadata/properties" xmlns:xsi="http://www.w3.org/2001/XMLSchema-instance" xmlns:pc="http://schemas.microsoft.com/office/infopath/2007/PartnerControls">
-  <documentManagement/>
-</p:properties>
-</file>
-
-<file path=customXml/item3.xml><?xml version="1.0" encoding="utf-8"?>
 <?mso-contentType ?>
 <FormTemplates xmlns="http://schemas.microsoft.com/sharepoint/v3/contenttype/forms">
   <Display>DocumentLibraryForm</Display>
   <Edit>DocumentLibraryForm</Edit>
   <New>DocumentLibraryForm</New>
 </FormTemplates>
+</file>
+
+<file path=customXml/item3.xml><?xml version="1.0" encoding="utf-8"?>
+<p:properties xmlns:p="http://schemas.microsoft.com/office/2006/metadata/properties" xmlns:xsi="http://www.w3.org/2001/XMLSchema-instance" xmlns:pc="http://schemas.microsoft.com/office/infopath/2007/PartnerControls">
+  <documentManagement/>
+</p:properties>
 </file>
 
 <file path=customXml/item4.xml><?xml version="1.0" encoding="utf-8"?>
@@ -12179,18 +12223,18 @@
 </file>
 
 <file path=customXml/itemProps2.xml><?xml version="1.0" encoding="utf-8"?>
-<ds:datastoreItem xmlns:ds="http://schemas.openxmlformats.org/officeDocument/2006/customXml" ds:itemID="{3579A038-29B3-4EB9-84B9-3FEFC482AC11}">
+<ds:datastoreItem xmlns:ds="http://schemas.openxmlformats.org/officeDocument/2006/customXml" ds:itemID="{E5F876ED-965C-4F69-8100-5485041EB12C}">
   <ds:schemaRefs>
-    <ds:schemaRef ds:uri="http://schemas.microsoft.com/office/2006/metadata/properties"/>
-    <ds:schemaRef ds:uri="http://schemas.microsoft.com/office/infopath/2007/PartnerControls"/>
+    <ds:schemaRef ds:uri="http://schemas.microsoft.com/sharepoint/v3/contenttype/forms"/>
   </ds:schemaRefs>
 </ds:datastoreItem>
 </file>
 
 <file path=customXml/itemProps3.xml><?xml version="1.0" encoding="utf-8"?>
-<ds:datastoreItem xmlns:ds="http://schemas.openxmlformats.org/officeDocument/2006/customXml" ds:itemID="{E5F876ED-965C-4F69-8100-5485041EB12C}">
+<ds:datastoreItem xmlns:ds="http://schemas.openxmlformats.org/officeDocument/2006/customXml" ds:itemID="{3579A038-29B3-4EB9-84B9-3FEFC482AC11}">
   <ds:schemaRefs>
-    <ds:schemaRef ds:uri="http://schemas.microsoft.com/sharepoint/v3/contenttype/forms"/>
+    <ds:schemaRef ds:uri="http://schemas.microsoft.com/office/2006/metadata/properties"/>
+    <ds:schemaRef ds:uri="http://schemas.microsoft.com/office/infopath/2007/PartnerControls"/>
   </ds:schemaRefs>
 </ds:datastoreItem>
 </file>

</xml_diff>